<commit_message>
Api Calendar en VPS
Versiones de prueba con la api calendar.
No conecta desde el movil
</commit_message>
<xml_diff>
--- a/Notas.docx
+++ b/Notas.docx
@@ -2,17 +2,6 @@
 <file path=word/document.xml><?xml version="1.0" encoding="utf-8"?>
 <w:document xmlns:wpc="http://schemas.microsoft.com/office/word/2010/wordprocessingCanvas" xmlns:cx="http://schemas.microsoft.com/office/drawing/2014/chartex" xmlns:mc="http://schemas.openxmlformats.org/markup-compatibility/2006" xmlns:o="urn:schemas-microsoft-com:office:office" xmlns:r="http://schemas.openxmlformats.org/officeDocument/2006/relationships" xmlns:m="http://schemas.openxmlformats.org/officeDocument/2006/math" xmlns:v="urn:schemas-microsoft-com:vml" xmlns:wp14="http://schemas.microsoft.com/office/word/2010/wordprocessingDrawing" xmlns:wp="http://schemas.openxmlformats.org/drawingml/2006/wordprocessingDrawing" xmlns:w10="urn:schemas-microsoft-com:office:word" xmlns:w="http://schemas.openxmlformats.org/wordprocessingml/2006/main" xmlns:w14="http://schemas.microsoft.com/office/word/2010/wordml" xmlns:w15="http://schemas.microsoft.com/office/word/2012/wordml" xmlns:w16se="http://schemas.microsoft.com/office/word/2015/wordml/symex" xmlns:wpg="http://schemas.microsoft.com/office/word/2010/wordprocessingGroup" xmlns:wpi="http://schemas.microsoft.com/office/word/2010/wordprocessingInk" xmlns:wne="http://schemas.microsoft.com/office/word/2006/wordml" xmlns:wps="http://schemas.microsoft.com/office/word/2010/wordprocessingShape" mc:Ignorable="w14 w15 w16se wp14">
   <w:body>
-    <w:p>
-      <w:r>
-        <w:t xml:space="preserve">“La aplicación se encuentra publicada en Google Play en el canal de prueba interna, </w:t>
-      </w:r>
-    </w:p>
-    <w:p>
-      <w:r>
-        <w:t>permitiendo la validación funcional con usuarios reales antes del despliegue definitivo.”</w:t>
-      </w:r>
-    </w:p>
-    <w:p/>
     <w:p/>
     <w:p>
       <w:r>
@@ -316,42 +305,88 @@
         <w:rPr>
           <w:b/>
         </w:rPr>
+        <w:t xml:space="preserve">ESCRITORIO REMOTO </w:t>
+      </w:r>
+    </w:p>
+    <w:p>
+      <w:pPr>
+        <w:rPr>
+          <w:b/>
+        </w:rPr>
+      </w:pPr>
+      <w:r>
+        <w:rPr>
+          <w:b/>
+        </w:rPr>
+        <w:t>Para abrir la conexión a escritorio remoto</w:t>
+      </w:r>
+    </w:p>
+    <w:p>
+      <w:pPr>
+        <w:rPr>
+          <w:b/>
+        </w:rPr>
+      </w:pPr>
+      <w:proofErr w:type="spellStart"/>
+      <w:r>
+        <w:rPr>
+          <w:b/>
+        </w:rPr>
+        <w:t>Win</w:t>
+      </w:r>
+      <w:proofErr w:type="spellEnd"/>
+      <w:r>
+        <w:rPr>
+          <w:b/>
+        </w:rPr>
+        <w:t xml:space="preserve"> + R</w:t>
+      </w:r>
+      <w:r>
+        <w:rPr>
+          <w:b/>
+        </w:rPr>
+        <w:t xml:space="preserve"> </w:t>
+      </w:r>
+      <w:r>
+        <w:rPr>
+          <w:b/>
+        </w:rPr>
+        <w:sym w:font="Wingdings" w:char="F0E0"/>
+      </w:r>
+      <w:r>
+        <w:rPr>
+          <w:b/>
+        </w:rPr>
+        <w:t xml:space="preserve"> </w:t>
+      </w:r>
+      <w:proofErr w:type="spellStart"/>
+      <w:r>
+        <w:rPr>
+          <w:b/>
+        </w:rPr>
+        <w:t>mstsc</w:t>
+      </w:r>
+      <w:proofErr w:type="spellEnd"/>
+    </w:p>
+    <w:p>
+      <w:pPr>
+        <w:rPr>
+          <w:b/>
+          <w:sz w:val="28"/>
+        </w:rPr>
+      </w:pPr>
+      <w:r>
+        <w:rPr>
+          <w:b/>
+        </w:rPr>
         <w:lastRenderedPageBreak/>
-        <w:t xml:space="preserve">ESCRITORIO REMOTO </w:t>
-      </w:r>
-    </w:p>
-    <w:p>
-      <w:pPr>
-        <w:rPr>
-          <w:b/>
-        </w:rPr>
-      </w:pPr>
-      <w:r>
-        <w:rPr>
-          <w:b/>
-        </w:rPr>
-        <w:t>Para abrir la conexión a escritorio remoto</w:t>
-      </w:r>
-    </w:p>
-    <w:p>
-      <w:pPr>
-        <w:rPr>
-          <w:b/>
-        </w:rPr>
-      </w:pPr>
-      <w:proofErr w:type="spellStart"/>
-      <w:r>
-        <w:rPr>
-          <w:b/>
-        </w:rPr>
-        <w:t>Win</w:t>
-      </w:r>
-      <w:proofErr w:type="spellEnd"/>
-      <w:r>
-        <w:rPr>
-          <w:b/>
-        </w:rPr>
-        <w:t xml:space="preserve"> + R</w:t>
+        <w:t xml:space="preserve">Usuario </w:t>
+      </w:r>
+      <w:r>
+        <w:rPr>
+          <w:b/>
+        </w:rPr>
+        <w:sym w:font="Wingdings" w:char="F0E0"/>
       </w:r>
       <w:r>
         <w:rPr>
@@ -363,74 +398,114 @@
         <w:rPr>
           <w:b/>
         </w:rPr>
+        <w:t xml:space="preserve">Administrador     </w:t>
+      </w:r>
+      <w:proofErr w:type="spellStart"/>
+      <w:r>
+        <w:rPr>
+          <w:b/>
+        </w:rPr>
+        <w:t>password</w:t>
+      </w:r>
+      <w:proofErr w:type="spellEnd"/>
+      <w:r>
+        <w:rPr>
+          <w:b/>
+        </w:rPr>
         <w:sym w:font="Wingdings" w:char="F0E0"/>
       </w:r>
       <w:r>
         <w:rPr>
           <w:b/>
         </w:rPr>
+        <w:t xml:space="preserve"> Madriddd1!</w:t>
+      </w:r>
+      <w:r>
+        <w:rPr>
+          <w:b/>
+        </w:rPr>
+        <w:br/>
+      </w:r>
+      <w:r>
+        <w:rPr>
+          <w:b/>
+        </w:rPr>
+        <w:br/>
+      </w:r>
+      <w:r>
+        <w:rPr>
+          <w:b/>
+        </w:rPr>
+        <w:br/>
+      </w:r>
+      <w:r>
+        <w:rPr>
+          <w:b/>
+        </w:rPr>
+        <w:br/>
+      </w:r>
+      <w:r>
+        <w:rPr>
+          <w:b/>
+        </w:rPr>
+        <w:br/>
+      </w:r>
+      <w:r>
+        <w:rPr>
+          <w:b/>
+          <w:sz w:val="28"/>
+          <w:u w:val="single"/>
+        </w:rPr>
+        <w:t>USUARIO BBDD VPS</w:t>
+      </w:r>
+      <w:r>
+        <w:rPr>
+          <w:b/>
+          <w:sz w:val="28"/>
+        </w:rPr>
         <w:t xml:space="preserve"> </w:t>
       </w:r>
-      <w:proofErr w:type="spellStart"/>
-      <w:r>
-        <w:rPr>
-          <w:b/>
-        </w:rPr>
-        <w:t>mstsc</w:t>
-      </w:r>
-      <w:proofErr w:type="spellEnd"/>
-    </w:p>
-    <w:p>
-      <w:pPr>
-        <w:rPr>
-          <w:b/>
-          <w:sz w:val="28"/>
-        </w:rPr>
-      </w:pPr>
-      <w:r>
-        <w:rPr>
-          <w:b/>
-        </w:rPr>
-        <w:t xml:space="preserve">Usuario </w:t>
-      </w:r>
-      <w:r>
-        <w:rPr>
-          <w:b/>
-        </w:rPr>
-        <w:sym w:font="Wingdings" w:char="F0E0"/>
-      </w:r>
-      <w:r>
-        <w:rPr>
-          <w:b/>
-        </w:rPr>
-        <w:t xml:space="preserve"> </w:t>
-      </w:r>
-      <w:r>
-        <w:rPr>
-          <w:b/>
-        </w:rPr>
-        <w:t xml:space="preserve">Administrador     </w:t>
-      </w:r>
-      <w:proofErr w:type="spellStart"/>
-      <w:r>
-        <w:rPr>
-          <w:b/>
-        </w:rPr>
-        <w:t>password</w:t>
-      </w:r>
-      <w:proofErr w:type="spellEnd"/>
-      <w:r>
-        <w:rPr>
-          <w:b/>
-        </w:rPr>
-        <w:sym w:font="Wingdings" w:char="F0E0"/>
-      </w:r>
-      <w:r>
-        <w:rPr>
-          <w:b/>
-        </w:rPr>
-        <w:t xml:space="preserve"> Madriddd1!</w:t>
-      </w:r>
+    </w:p>
+    <w:p>
+      <w:pPr>
+        <w:rPr>
+          <w:b/>
+        </w:rPr>
+      </w:pPr>
+      <w:r>
+        <w:rPr>
+          <w:b/>
+        </w:rPr>
+        <w:t xml:space="preserve">CREATE LOGIN </w:t>
+      </w:r>
+      <w:proofErr w:type="spellStart"/>
+      <w:r>
+        <w:rPr>
+          <w:b/>
+        </w:rPr>
+        <w:t>ap</w:t>
+      </w:r>
+      <w:r>
+        <w:rPr>
+          <w:b/>
+        </w:rPr>
+        <w:t>pvidriera_user</w:t>
+      </w:r>
+      <w:proofErr w:type="spellEnd"/>
+      <w:r>
+        <w:rPr>
+          <w:b/>
+        </w:rPr>
+        <w:t xml:space="preserve"> WITH PASSWORD = </w:t>
+      </w:r>
+      <w:proofErr w:type="spellStart"/>
+      <w:r>
+        <w:rPr>
+          <w:b/>
+        </w:rPr>
+        <w:t>ClaveFuerte</w:t>
+      </w:r>
+      <w:proofErr w:type="spellEnd"/>
       <w:r>
         <w:rPr>
           <w:b/>
@@ -446,93 +521,8 @@
       <w:r>
         <w:rPr>
           <w:b/>
-        </w:rPr>
-        <w:br/>
-      </w:r>
-      <w:r>
-        <w:rPr>
-          <w:b/>
-        </w:rPr>
-        <w:br/>
-      </w:r>
-      <w:r>
-        <w:rPr>
-          <w:b/>
-        </w:rPr>
-        <w:br/>
-      </w:r>
-      <w:r>
-        <w:rPr>
-          <w:b/>
-          <w:sz w:val="28"/>
-          <w:u w:val="single"/>
-        </w:rPr>
-        <w:t>USUARIO BBDD VPS</w:t>
-      </w:r>
-      <w:r>
-        <w:rPr>
-          <w:b/>
-          <w:sz w:val="28"/>
-        </w:rPr>
-        <w:t xml:space="preserve"> </w:t>
-      </w:r>
-    </w:p>
-    <w:p>
-      <w:pPr>
-        <w:rPr>
-          <w:b/>
-        </w:rPr>
-      </w:pPr>
-      <w:r>
-        <w:rPr>
-          <w:b/>
-        </w:rPr>
-        <w:t xml:space="preserve">CREATE LOGIN </w:t>
-      </w:r>
-      <w:proofErr w:type="spellStart"/>
-      <w:r>
-        <w:rPr>
-          <w:b/>
-        </w:rPr>
-        <w:t>appvidriera_user</w:t>
-      </w:r>
-      <w:proofErr w:type="spellEnd"/>
-      <w:r>
-        <w:rPr>
-          <w:b/>
-        </w:rPr>
-        <w:t xml:space="preserve"> WITH PASSWORD = '</w:t>
-      </w:r>
-      <w:proofErr w:type="spellStart"/>
-      <w:r>
-        <w:rPr>
-          <w:b/>
-        </w:rPr>
-        <w:t>ClaveFuerte</w:t>
-      </w:r>
-      <w:proofErr w:type="spellEnd"/>
-      <w:r>
-        <w:rPr>
-          <w:b/>
-        </w:rPr>
-        <w:t>';</w:t>
-      </w:r>
-      <w:r>
-        <w:rPr>
-          <w:b/>
-        </w:rPr>
-        <w:br/>
-      </w:r>
-      <w:r>
-        <w:rPr>
-          <w:b/>
-        </w:rPr>
-        <w:br/>
-      </w:r>
-      <w:bookmarkStart w:id="0" w:name="_GoBack"/>
-      <w:r>
-        <w:rPr>
-          <w:b/>
+          <w:noProof/>
+          <w:lang w:eastAsia="es-ES"/>
         </w:rPr>
         <w:drawing>
           <wp:inline distT="0" distB="0" distL="0" distR="0" wp14:anchorId="7737D932" wp14:editId="3A3AC44B">
@@ -570,14 +560,397 @@
           </wp:inline>
         </w:drawing>
       </w:r>
+    </w:p>
+    <w:p>
+      <w:pPr>
+        <w:rPr>
+          <w:b/>
+        </w:rPr>
+      </w:pPr>
+    </w:p>
+    <w:p>
+      <w:pPr>
+        <w:rPr>
+          <w:b/>
+          <w:u w:val="single"/>
+        </w:rPr>
+      </w:pPr>
+    </w:p>
+    <w:p>
+      <w:pPr>
+        <w:rPr>
+          <w:sz w:val="28"/>
+        </w:rPr>
+      </w:pPr>
+      <w:r>
+        <w:rPr>
+          <w:b/>
+          <w:sz w:val="28"/>
+          <w:u w:val="single"/>
+        </w:rPr>
+        <w:t>Constructor .</w:t>
+      </w:r>
+      <w:proofErr w:type="spellStart"/>
+      <w:r>
+        <w:rPr>
+          <w:b/>
+          <w:sz w:val="28"/>
+          <w:u w:val="single"/>
+        </w:rPr>
+        <w:t>aab</w:t>
+      </w:r>
+      <w:proofErr w:type="spellEnd"/>
+      <w:r>
+        <w:rPr>
+          <w:b/>
+          <w:sz w:val="28"/>
+          <w:u w:val="single"/>
+        </w:rPr>
+        <w:t xml:space="preserve"> Android App </w:t>
+      </w:r>
+      <w:proofErr w:type="spellStart"/>
+      <w:r>
+        <w:rPr>
+          <w:b/>
+          <w:sz w:val="28"/>
+          <w:u w:val="single"/>
+        </w:rPr>
+        <w:t>Bundle</w:t>
+      </w:r>
+      <w:proofErr w:type="spellEnd"/>
+      <w:r>
+        <w:rPr>
+          <w:sz w:val="28"/>
+        </w:rPr>
+        <w:br/>
+      </w:r>
+      <w:r>
+        <w:rPr>
+          <w:sz w:val="28"/>
+        </w:rPr>
+        <w:br/>
+      </w:r>
+      <w:bookmarkStart w:id="0" w:name="_GoBack"/>
+      <w:proofErr w:type="spellStart"/>
+      <w:r>
+        <w:rPr>
+          <w:sz w:val="28"/>
+        </w:rPr>
+        <w:t>eas</w:t>
+      </w:r>
+      <w:proofErr w:type="spellEnd"/>
+      <w:r>
+        <w:rPr>
+          <w:sz w:val="28"/>
+        </w:rPr>
+        <w:t xml:space="preserve"> </w:t>
+      </w:r>
+      <w:proofErr w:type="spellStart"/>
+      <w:r>
+        <w:rPr>
+          <w:sz w:val="28"/>
+        </w:rPr>
+        <w:t>build</w:t>
+      </w:r>
+      <w:proofErr w:type="spellEnd"/>
+      <w:r>
+        <w:rPr>
+          <w:sz w:val="28"/>
+        </w:rPr>
+        <w:t xml:space="preserve"> -p </w:t>
+      </w:r>
+      <w:proofErr w:type="spellStart"/>
+      <w:r>
+        <w:rPr>
+          <w:sz w:val="28"/>
+        </w:rPr>
+        <w:t>android</w:t>
+      </w:r>
+      <w:proofErr w:type="spellEnd"/>
+      <w:r>
+        <w:rPr>
+          <w:sz w:val="28"/>
+        </w:rPr>
+        <w:t xml:space="preserve"> --</w:t>
+      </w:r>
+      <w:proofErr w:type="spellStart"/>
+      <w:r>
+        <w:rPr>
+          <w:sz w:val="28"/>
+        </w:rPr>
+        <w:t>profile</w:t>
+      </w:r>
+      <w:proofErr w:type="spellEnd"/>
+      <w:r>
+        <w:rPr>
+          <w:sz w:val="28"/>
+        </w:rPr>
+        <w:t xml:space="preserve"> </w:t>
+      </w:r>
+      <w:proofErr w:type="spellStart"/>
+      <w:r>
+        <w:rPr>
+          <w:sz w:val="28"/>
+        </w:rPr>
+        <w:t>production</w:t>
+      </w:r>
       <w:bookmarkEnd w:id="0"/>
-    </w:p>
-    <w:p>
-      <w:pPr>
-        <w:rPr>
-          <w:b/>
-        </w:rPr>
-      </w:pPr>
+      <w:proofErr w:type="spellEnd"/>
+    </w:p>
+    <w:p>
+      <w:pPr>
+        <w:rPr>
+          <w:sz w:val="28"/>
+        </w:rPr>
+      </w:pPr>
+    </w:p>
+    <w:p>
+      <w:pPr>
+        <w:rPr>
+          <w:sz w:val="28"/>
+        </w:rPr>
+      </w:pPr>
+    </w:p>
+    <w:p>
+      <w:pPr>
+        <w:rPr>
+          <w:sz w:val="24"/>
+        </w:rPr>
+      </w:pPr>
+      <w:r>
+        <w:rPr>
+          <w:b/>
+          <w:sz w:val="36"/>
+          <w:u w:val="single"/>
+        </w:rPr>
+        <w:t>Publicar API en el VPS</w:t>
+      </w:r>
+      <w:r>
+        <w:rPr>
+          <w:b/>
+          <w:sz w:val="36"/>
+          <w:u w:val="single"/>
+        </w:rPr>
+        <w:br/>
+      </w:r>
+    </w:p>
+    <w:p>
+      <w:pPr>
+        <w:rPr>
+          <w:sz w:val="24"/>
+        </w:rPr>
+      </w:pPr>
+      <w:r>
+        <w:rPr>
+          <w:sz w:val="24"/>
+        </w:rPr>
+        <w:t>En tu PC:</w:t>
+      </w:r>
+    </w:p>
+    <w:p>
+      <w:pPr>
+        <w:rPr>
+          <w:sz w:val="24"/>
+        </w:rPr>
+      </w:pPr>
+      <w:proofErr w:type="spellStart"/>
+      <w:r>
+        <w:rPr>
+          <w:sz w:val="24"/>
+        </w:rPr>
+        <w:t>dotnet</w:t>
+      </w:r>
+      <w:proofErr w:type="spellEnd"/>
+      <w:r>
+        <w:rPr>
+          <w:sz w:val="24"/>
+        </w:rPr>
+        <w:t xml:space="preserve"> </w:t>
+      </w:r>
+      <w:proofErr w:type="spellStart"/>
+      <w:r>
+        <w:rPr>
+          <w:sz w:val="24"/>
+        </w:rPr>
+        <w:t>pub</w:t>
+      </w:r>
+      <w:r>
+        <w:rPr>
+          <w:sz w:val="24"/>
+        </w:rPr>
+        <w:t>lish</w:t>
+      </w:r>
+      <w:proofErr w:type="spellEnd"/>
+      <w:r>
+        <w:rPr>
+          <w:sz w:val="24"/>
+        </w:rPr>
+        <w:t xml:space="preserve"> -c </w:t>
+      </w:r>
+      <w:proofErr w:type="spellStart"/>
+      <w:r>
+        <w:rPr>
+          <w:sz w:val="24"/>
+        </w:rPr>
+        <w:t>Release</w:t>
+      </w:r>
+      <w:proofErr w:type="spellEnd"/>
+      <w:r>
+        <w:rPr>
+          <w:sz w:val="24"/>
+        </w:rPr>
+        <w:t xml:space="preserve"> -o </w:t>
+      </w:r>
+      <w:proofErr w:type="spellStart"/>
+      <w:r>
+        <w:rPr>
+          <w:sz w:val="24"/>
+        </w:rPr>
+        <w:t>publish</w:t>
+      </w:r>
+      <w:proofErr w:type="spellEnd"/>
+    </w:p>
+    <w:p>
+      <w:pPr>
+        <w:rPr>
+          <w:sz w:val="24"/>
+        </w:rPr>
+      </w:pPr>
+      <w:r>
+        <w:rPr>
+          <w:sz w:val="24"/>
+        </w:rPr>
+        <w:t xml:space="preserve">Copias la carpeta </w:t>
+      </w:r>
+      <w:proofErr w:type="spellStart"/>
+      <w:r>
+        <w:rPr>
+          <w:sz w:val="24"/>
+        </w:rPr>
+        <w:t>publish</w:t>
+      </w:r>
+      <w:proofErr w:type="spellEnd"/>
+      <w:r>
+        <w:rPr>
+          <w:sz w:val="24"/>
+        </w:rPr>
+        <w:t xml:space="preserve"> al VPS, por </w:t>
+      </w:r>
+      <w:proofErr w:type="gramStart"/>
+      <w:r>
+        <w:rPr>
+          <w:sz w:val="24"/>
+        </w:rPr>
+        <w:t>ejemplo</w:t>
+      </w:r>
+      <w:proofErr w:type="gramEnd"/>
+      <w:r>
+        <w:rPr>
+          <w:sz w:val="24"/>
+        </w:rPr>
+        <w:t xml:space="preserve"> a:</w:t>
+      </w:r>
+    </w:p>
+    <w:p>
+      <w:pPr>
+        <w:rPr>
+          <w:b/>
+          <w:sz w:val="24"/>
+          <w:u w:val="single"/>
+        </w:rPr>
+      </w:pPr>
+      <w:r>
+        <w:rPr>
+          <w:sz w:val="24"/>
+        </w:rPr>
+        <w:t>C:\sites\ApiGoogleCalendar</w:t>
+      </w:r>
+      <w:r>
+        <w:rPr>
+          <w:sz w:val="24"/>
+        </w:rPr>
+        <w:br/>
+      </w:r>
+      <w:r>
+        <w:rPr>
+          <w:sz w:val="24"/>
+        </w:rPr>
+        <w:br/>
+      </w:r>
+      <w:r>
+        <w:rPr>
+          <w:sz w:val="24"/>
+        </w:rPr>
+        <w:br/>
+      </w:r>
+      <w:r>
+        <w:rPr>
+          <w:b/>
+          <w:sz w:val="24"/>
+          <w:u w:val="single"/>
+        </w:rPr>
+        <w:t xml:space="preserve">ARRANCAR LA API </w:t>
+      </w:r>
+      <w:r>
+        <w:rPr>
+          <w:b/>
+          <w:sz w:val="24"/>
+          <w:u w:val="single"/>
+        </w:rPr>
+        <w:t xml:space="preserve">calendar </w:t>
+      </w:r>
+      <w:r>
+        <w:rPr>
+          <w:b/>
+          <w:sz w:val="24"/>
+          <w:u w:val="single"/>
+        </w:rPr>
+        <w:t>EN EL SERVIDOR</w:t>
+      </w:r>
+    </w:p>
+    <w:p>
+      <w:pPr>
+        <w:rPr>
+          <w:b/>
+          <w:sz w:val="24"/>
+          <w:u w:val="single"/>
+        </w:rPr>
+      </w:pPr>
+    </w:p>
+    <w:p>
+      <w:pPr>
+        <w:rPr>
+          <w:sz w:val="24"/>
+        </w:rPr>
+      </w:pPr>
+      <w:proofErr w:type="spellStart"/>
+      <w:r>
+        <w:rPr>
+          <w:sz w:val="24"/>
+        </w:rPr>
+        <w:t>dotnet</w:t>
+      </w:r>
+      <w:proofErr w:type="spellEnd"/>
+      <w:r>
+        <w:rPr>
+          <w:sz w:val="24"/>
+        </w:rPr>
+        <w:t xml:space="preserve"> ApiGoogleCalendar.dll --</w:t>
+      </w:r>
+      <w:proofErr w:type="spellStart"/>
+      <w:r>
+        <w:rPr>
+          <w:sz w:val="24"/>
+        </w:rPr>
+        <w:t>urls</w:t>
+      </w:r>
+      <w:proofErr w:type="spellEnd"/>
+      <w:r>
+        <w:rPr>
+          <w:sz w:val="24"/>
+        </w:rPr>
+        <w:t xml:space="preserve"> http://127.0.0.1:5100</w:t>
+      </w:r>
     </w:p>
     <w:sectPr>
       <w:pgSz w:w="11906" w:h="16838"/>

</xml_diff>